<commit_message>
Updated two limitations of previous code
1.	Removed the limitation of taking the file format from the Metadata file.
2.	Removed the limitation of acceptance of presence of “,” in the input string, in this case output string would be encapsulated in double quotes “ “.
</commit_message>
<xml_diff>
--- a/Assumptions.docx
+++ b/Assumptions.docx
@@ -2,10 +2,7 @@
 <file path=word/document.xml><?xml version="1.0" encoding="utf-8"?>
 <w:document xmlns:wpc="http://schemas.microsoft.com/office/word/2010/wordprocessingCanvas" xmlns:mo="http://schemas.microsoft.com/office/mac/office/2008/main" xmlns:mc="http://schemas.openxmlformats.org/markup-compatibility/2006" xmlns:mv="urn:schemas-microsoft-com:mac:vml" xmlns:o="urn:schemas-microsoft-com:office:office" xmlns:r="http://schemas.openxmlformats.org/officeDocument/2006/relationships" xmlns:m="http://schemas.openxmlformats.org/officeDocument/2006/math" xmlns:v="urn:schemas-microsoft-com:vml" xmlns:wp14="http://schemas.microsoft.com/office/word/2010/wordprocessingDrawing" xmlns:wp="http://schemas.openxmlformats.org/drawingml/2006/wordprocessingDrawing" xmlns:w10="urn:schemas-microsoft-com:office:word" xmlns:w="http://schemas.openxmlformats.org/wordprocessingml/2006/main" xmlns:w14="http://schemas.microsoft.com/office/word/2010/wordml" xmlns:w15="http://schemas.microsoft.com/office/word/2012/wordml" xmlns:wpg="http://schemas.microsoft.com/office/word/2010/wordprocessingGroup" xmlns:wpi="http://schemas.microsoft.com/office/word/2010/wordprocessingInk" xmlns:wne="http://schemas.microsoft.com/office/word/2006/wordml" xmlns:wps="http://schemas.microsoft.com/office/word/2010/wordprocessingShape" mc:Ignorable="w14 w15 wp14">
   <w:body>
-    <w:p>
-      <w:bookmarkStart w:id="0" w:name="_GoBack"/>
-      <w:bookmarkEnd w:id="0"/>
-    </w:p>
+    <w:p/>
     <w:p>
       <w:r>
         <w:t>Assumptions:</w:t>
@@ -21,15 +18,7 @@
         </w:numPr>
       </w:pPr>
       <w:r>
-        <w:t>Source code uploaded in master branch of the project in the folder “</w:t>
-      </w:r>
-      <w:proofErr w:type="spellStart"/>
-      <w:r>
-        <w:t>FileConvert</w:t>
-      </w:r>
-      <w:proofErr w:type="spellEnd"/>
-      <w:r>
-        <w:t xml:space="preserve">” </w:t>
+        <w:t xml:space="preserve">Source code uploaded in master branch of the project in the folder “FileConvert” </w:t>
       </w:r>
     </w:p>
     <w:p>
@@ -41,15 +30,7 @@
         </w:numPr>
       </w:pPr>
       <w:r>
-        <w:t xml:space="preserve">Name of the jar </w:t>
-      </w:r>
-      <w:proofErr w:type="gramStart"/>
-      <w:r>
-        <w:t>file :</w:t>
-      </w:r>
-      <w:proofErr w:type="gramEnd"/>
-      <w:r>
-        <w:t xml:space="preserve"> </w:t>
+        <w:t xml:space="preserve">Name of the jar file : </w:t>
       </w:r>
       <w:r>
         <w:rPr>
@@ -72,7 +53,28 @@
           <w:rFonts w:ascii="Helvetica" w:hAnsi="Helvetica" w:cs="Helvetica"/>
           <w:color w:val="353535"/>
         </w:rPr>
-        <w:t>Input file and output file will be prompted to the user</w:t>
+        <w:t>Input file,</w:t>
+      </w:r>
+      <w:r>
+        <w:rPr>
+          <w:rFonts w:ascii="Helvetica" w:hAnsi="Helvetica" w:cs="Helvetica"/>
+          <w:color w:val="353535"/>
+        </w:rPr>
+        <w:t>output file</w:t>
+      </w:r>
+      <w:r>
+        <w:rPr>
+          <w:rFonts w:ascii="Helvetica" w:hAnsi="Helvetica" w:cs="Helvetica"/>
+          <w:color w:val="353535"/>
+        </w:rPr>
+        <w:t xml:space="preserve"> and metadata file</w:t>
+      </w:r>
+      <w:r>
+        <w:rPr>
+          <w:rFonts w:ascii="Helvetica" w:hAnsi="Helvetica" w:cs="Helvetica"/>
+          <w:color w:val="353535"/>
+        </w:rPr>
+        <w:t xml:space="preserve"> will be prompted to the user</w:t>
       </w:r>
     </w:p>
     <w:p>
@@ -113,6 +115,13 @@
         </w:rPr>
         <w:t>Error messages of fields not matching the meta data are displayed as per the type of the filed</w:t>
       </w:r>
+      <w:r>
+        <w:rPr>
+          <w:rFonts w:ascii="Helvetica" w:hAnsi="Helvetica" w:cs="Helvetica"/>
+          <w:color w:val="353535"/>
+        </w:rPr>
+        <w:t>.</w:t>
+      </w:r>
     </w:p>
     <w:p>
       <w:pPr>
@@ -127,28 +136,42 @@
           <w:rFonts w:ascii="Helvetica" w:hAnsi="Helvetica" w:cs="Helvetica"/>
           <w:color w:val="353535"/>
         </w:rPr>
-        <w:t>Limitation</w:t>
-      </w:r>
-      <w:r>
-        <w:rPr>
-          <w:rFonts w:ascii="Helvetica" w:hAnsi="Helvetica" w:cs="Helvetica"/>
-          <w:color w:val="353535"/>
-        </w:rPr>
-        <w:t xml:space="preserve"> 1</w:t>
-      </w:r>
-      <w:r>
-        <w:rPr>
-          <w:rFonts w:ascii="Helvetica" w:hAnsi="Helvetica" w:cs="Helvetica"/>
-          <w:color w:val="353535"/>
-        </w:rPr>
-        <w:t xml:space="preserve">: Meta Data is assumed as sample Meta Data file, </w:t>
-      </w:r>
-      <w:r>
-        <w:rPr>
-          <w:rFonts w:ascii="Helvetica" w:hAnsi="Helvetica" w:cs="Helvetica"/>
-          <w:color w:val="353535"/>
-        </w:rPr>
-        <w:t>Code can be extended to read from meta data file at a later stage</w:t>
+        <w:t>Sample text input file and metadata</w:t>
+      </w:r>
+      <w:r>
+        <w:rPr>
+          <w:rFonts w:ascii="Helvetica" w:hAnsi="Helvetica" w:cs="Helvetica"/>
+          <w:color w:val="353535"/>
+        </w:rPr>
+        <w:t xml:space="preserve"> file</w:t>
+      </w:r>
+      <w:r>
+        <w:rPr>
+          <w:rFonts w:ascii="Helvetica" w:hAnsi="Helvetica" w:cs="Helvetica"/>
+          <w:color w:val="353535"/>
+        </w:rPr>
+        <w:t xml:space="preserve"> is uploaded with name </w:t>
+      </w:r>
+      <w:r>
+        <w:rPr>
+          <w:rFonts w:ascii="Helvetica" w:hAnsi="Helvetica" w:cs="Helvetica"/>
+          <w:color w:val="353535"/>
+        </w:rPr>
+        <w:t>textinput.txt</w:t>
+      </w:r>
+      <w:r>
+        <w:rPr>
+          <w:rFonts w:ascii="Helvetica" w:hAnsi="Helvetica" w:cs="Helvetica"/>
+          <w:color w:val="353535"/>
+        </w:rPr>
+        <w:t xml:space="preserve"> and </w:t>
+      </w:r>
+      <w:r>
+        <w:rPr>
+          <w:rFonts w:ascii="Helvetica" w:hAnsi="Helvetica" w:cs="Helvetica"/>
+          <w:color w:val="353535"/>
+        </w:rPr>
+        <w:t>metadata.csv</w:t>
       </w:r>
     </w:p>
     <w:p>
@@ -164,24 +187,31 @@
           <w:rFonts w:ascii="Helvetica" w:hAnsi="Helvetica" w:cs="Helvetica"/>
           <w:color w:val="353535"/>
         </w:rPr>
-        <w:t xml:space="preserve">Limitation 2: In case of “,” in the string, currently whole string is not encapsulated in </w:t>
-      </w:r>
-      <w:proofErr w:type="gramStart"/>
-      <w:r>
-        <w:rPr>
-          <w:rFonts w:ascii="Helvetica" w:hAnsi="Helvetica" w:cs="Helvetica"/>
-          <w:color w:val="353535"/>
-        </w:rPr>
-        <w:t>“ “</w:t>
-      </w:r>
-      <w:proofErr w:type="gramEnd"/>
-      <w:r>
-        <w:rPr>
-          <w:rFonts w:ascii="Helvetica" w:hAnsi="Helvetica" w:cs="Helvetica"/>
-          <w:color w:val="353535"/>
-        </w:rPr>
-        <w:t>, can be added at the later stage.</w:t>
-      </w:r>
+        <w:t>Removed the limitation of taking the file format from the Metadata file.</w:t>
+      </w:r>
+    </w:p>
+    <w:p>
+      <w:pPr>
+        <w:pStyle w:val="ListParagraph"/>
+        <w:numPr>
+          <w:ilvl w:val="0"/>
+          <w:numId w:val="1"/>
+        </w:numPr>
+      </w:pPr>
+      <w:r>
+        <w:rPr>
+          <w:rFonts w:ascii="Helvetica" w:hAnsi="Helvetica" w:cs="Helvetica"/>
+          <w:color w:val="353535"/>
+        </w:rPr>
+        <w:t xml:space="preserve">Removed the limitation of acceptance of presence of “,” in the input string, in this case output string would be encapsulated in double quotes “ “. </w:t>
+      </w:r>
+      <w:bookmarkStart w:id="0" w:name="_GoBack"/>
+      <w:bookmarkEnd w:id="0"/>
+    </w:p>
+    <w:p>
+      <w:pPr>
+        <w:pStyle w:val="ListParagraph"/>
+      </w:pPr>
     </w:p>
     <w:p/>
     <w:p/>
@@ -211,23 +241,7 @@
           <w:rFonts w:ascii="Helvetica" w:hAnsi="Helvetica" w:cs="Helvetica"/>
           <w:color w:val="353535"/>
         </w:rPr>
-        <w:t>java -</w:t>
-      </w:r>
-      <w:proofErr w:type="spellStart"/>
-      <w:r>
-        <w:rPr>
-          <w:rFonts w:ascii="Helvetica" w:hAnsi="Helvetica" w:cs="Helvetica"/>
-          <w:color w:val="353535"/>
-        </w:rPr>
-        <w:t>cp</w:t>
-      </w:r>
-      <w:proofErr w:type="spellEnd"/>
-      <w:r>
-        <w:rPr>
-          <w:rFonts w:ascii="Helvetica" w:hAnsi="Helvetica" w:cs="Helvetica"/>
-          <w:color w:val="353535"/>
-        </w:rPr>
-        <w:t xml:space="preserve"> &lt;jar-file-name-with-extension&gt; &lt;full-path-of-main-class&gt;</w:t>
+        <w:t>java -cp &lt;jar-file-name-with-extension&gt; &lt;full-path-of-main-class&gt;</w:t>
       </w:r>
     </w:p>
     <w:p>
@@ -254,35 +268,8 @@
           <w:rFonts w:ascii="Helvetica" w:hAnsi="Helvetica" w:cs="Helvetica"/>
           <w:color w:val="353535"/>
         </w:rPr>
-        <w:t>java -</w:t>
-      </w:r>
-      <w:proofErr w:type="spellStart"/>
-      <w:r>
-        <w:rPr>
-          <w:rFonts w:ascii="Helvetica" w:hAnsi="Helvetica" w:cs="Helvetica"/>
-          <w:color w:val="353535"/>
-        </w:rPr>
-        <w:t>cp</w:t>
-      </w:r>
-      <w:proofErr w:type="spellEnd"/>
-      <w:r>
-        <w:rPr>
-          <w:rFonts w:ascii="Helvetica" w:hAnsi="Helvetica" w:cs="Helvetica"/>
-          <w:color w:val="353535"/>
-        </w:rPr>
-        <w:t xml:space="preserve"> fileConverter-1.0.jar </w:t>
-      </w:r>
-      <w:proofErr w:type="spellStart"/>
-      <w:proofErr w:type="gramStart"/>
-      <w:r>
-        <w:rPr>
-          <w:rFonts w:ascii="Helvetica" w:hAnsi="Helvetica" w:cs="Helvetica"/>
-          <w:color w:val="353535"/>
-        </w:rPr>
-        <w:t>com.fileConvert.FileReaderWriter</w:t>
-      </w:r>
-      <w:proofErr w:type="spellEnd"/>
-      <w:proofErr w:type="gramEnd"/>
+        <w:t>java -cp fileConverter-1.0.jar com.fileConvert.FileReaderWriter</w:t>
+      </w:r>
     </w:p>
     <w:p>
       <w:pPr>
@@ -317,14 +304,7 @@
           <w:rFonts w:ascii="Menlo" w:hAnsi="Menlo" w:cs="Menlo"/>
           <w:color w:val="00C87D"/>
         </w:rPr>
-        <w:t>/Users</w:t>
-      </w:r>
-      <w:r>
-        <w:rPr>
-          <w:rFonts w:ascii="Menlo" w:hAnsi="Menlo" w:cs="Menlo"/>
-          <w:color w:val="00C87D"/>
-        </w:rPr>
-        <w:t>/sample1.txt</w:t>
+        <w:t>/Users/sample1.txt</w:t>
       </w:r>
     </w:p>
     <w:p>
@@ -342,37 +322,7 @@
           <w:rFonts w:ascii="Menlo" w:hAnsi="Menlo" w:cs="Menlo"/>
           <w:color w:val="000000"/>
         </w:rPr>
-        <w:t xml:space="preserve">Text File path </w:t>
-      </w:r>
-      <w:proofErr w:type="gramStart"/>
-      <w:r>
-        <w:rPr>
-          <w:rFonts w:ascii="Menlo" w:hAnsi="Menlo" w:cs="Menlo"/>
-          <w:color w:val="000000"/>
-        </w:rPr>
-        <w:t>ent</w:t>
-      </w:r>
-      <w:r>
-        <w:rPr>
-          <w:rFonts w:ascii="Menlo" w:hAnsi="Menlo" w:cs="Menlo"/>
-          <w:color w:val="000000"/>
-        </w:rPr>
-        <w:t>ered :</w:t>
-      </w:r>
-      <w:proofErr w:type="gramEnd"/>
-      <w:r>
-        <w:rPr>
-          <w:rFonts w:ascii="Menlo" w:hAnsi="Menlo" w:cs="Menlo"/>
-          <w:color w:val="000000"/>
-        </w:rPr>
-        <w:t xml:space="preserve"> /Users</w:t>
-      </w:r>
-      <w:r>
-        <w:rPr>
-          <w:rFonts w:ascii="Menlo" w:hAnsi="Menlo" w:cs="Menlo"/>
-          <w:color w:val="000000"/>
-        </w:rPr>
-        <w:t>/sample1.txt</w:t>
+        <w:t>Text File path entered : /Users/sample1.txt</w:t>
       </w:r>
     </w:p>
     <w:p>
@@ -396,24 +346,87 @@
     <w:p>
       <w:pPr>
         <w:rPr>
-          <w:rFonts w:ascii="Helvetica" w:hAnsi="Helvetica" w:cs="Helvetica"/>
-          <w:color w:val="353535"/>
-        </w:rPr>
-      </w:pPr>
-      <w:r>
-        <w:rPr>
           <w:rFonts w:ascii="Menlo" w:hAnsi="Menlo" w:cs="Menlo"/>
           <w:color w:val="00C87D"/>
         </w:rPr>
-        <w:t>/Users</w:t>
-      </w:r>
+      </w:pPr>
       <w:r>
         <w:rPr>
           <w:rFonts w:ascii="Menlo" w:hAnsi="Menlo" w:cs="Menlo"/>
           <w:color w:val="00C87D"/>
         </w:rPr>
-        <w:t>/sample2.csv</w:t>
-      </w:r>
+        <w:t>/Users/sample2.csv</w:t>
+      </w:r>
+    </w:p>
+    <w:p>
+      <w:pPr>
+        <w:widowControl w:val="0"/>
+        <w:autoSpaceDE w:val="0"/>
+        <w:autoSpaceDN w:val="0"/>
+        <w:adjustRightInd w:val="0"/>
+        <w:rPr>
+          <w:rFonts w:ascii="Menlo" w:hAnsi="Menlo" w:cs="Menlo"/>
+        </w:rPr>
+      </w:pPr>
+      <w:r>
+        <w:rPr>
+          <w:rFonts w:ascii="Menlo" w:hAnsi="Menlo" w:cs="Menlo"/>
+          <w:color w:val="000000"/>
+        </w:rPr>
+        <w:t>Please enter the path of Metadata file  :</w:t>
+      </w:r>
+    </w:p>
+    <w:p>
+      <w:pPr>
+        <w:rPr>
+          <w:rFonts w:ascii="Menlo" w:hAnsi="Menlo" w:cs="Menlo"/>
+          <w:color w:val="00C87D"/>
+        </w:rPr>
+      </w:pPr>
+      <w:r>
+        <w:rPr>
+          <w:rFonts w:ascii="Menlo" w:hAnsi="Menlo" w:cs="Menlo"/>
+          <w:color w:val="00C87D"/>
+        </w:rPr>
+        <w:t>/Users/metadata.csv</w:t>
+      </w:r>
+    </w:p>
+    <w:p>
+      <w:pPr>
+        <w:rPr>
+          <w:rFonts w:ascii="Menlo" w:hAnsi="Menlo" w:cs="Menlo"/>
+          <w:color w:val="00C87D"/>
+        </w:rPr>
+      </w:pPr>
+      <w:r>
+        <w:rPr>
+          <w:rFonts w:ascii="Menlo" w:hAnsi="Menlo" w:cs="Menlo"/>
+          <w:color w:val="000000"/>
+        </w:rPr>
+        <w:t>Metadata file path entered :</w:t>
+      </w:r>
+      <w:r>
+        <w:rPr>
+          <w:rFonts w:ascii="Menlo" w:hAnsi="Menlo" w:cs="Menlo"/>
+          <w:color w:val="00C87D"/>
+        </w:rPr>
+        <w:t xml:space="preserve"> </w:t>
+      </w:r>
+      <w:r>
+        <w:rPr>
+          <w:rFonts w:ascii="Menlo" w:hAnsi="Menlo" w:cs="Menlo"/>
+          <w:color w:val="00C87D"/>
+        </w:rPr>
+        <w:t>/Users/metadata.csv</w:t>
+      </w:r>
+    </w:p>
+    <w:p>
+      <w:pPr>
+        <w:rPr>
+          <w:rFonts w:ascii="Helvetica" w:hAnsi="Helvetica" w:cs="Helvetica"/>
+          <w:color w:val="353535"/>
+        </w:rPr>
+      </w:pPr>
     </w:p>
     <w:p/>
     <w:sectPr>

</xml_diff>